<commit_message>
Updated docs and made minor changes to hdfs catalog.
</commit_message>
<xml_diff>
--- a/Trino.docx
+++ b/Trino.docx
@@ -2544,12 +2544,14 @@
           <w:lang w:val="sr-Latn-RS"/>
         </w:rPr>
       </w:pPr>
+      <w:bookmarkStart w:id="1" w:name="_Ref92656838"/>
       <w:r>
         <w:rPr>
           <w:lang w:val="sr-Latn-RS"/>
         </w:rPr>
         <w:t>Katalozi</w:t>
       </w:r>
+      <w:bookmarkEnd w:id="1"/>
     </w:p>
     <w:p>
       <w:pPr>
@@ -2674,7 +2676,7 @@
           <w:noProof/>
         </w:rPr>
         <w:drawing>
-          <wp:inline distT="0" distB="0" distL="0" distR="0" wp14:anchorId="7F8DA4FF" wp14:editId="77FFCC1C">
+          <wp:inline distT="0" distB="0" distL="0" distR="0" wp14:anchorId="5A67AC6B" wp14:editId="564E64C7">
             <wp:extent cx="3710940" cy="1059180"/>
             <wp:effectExtent l="0" t="0" r="3810" b="7620"/>
             <wp:docPr id="4" name="Picture 4"/>
@@ -3447,7 +3449,7 @@
           <w:noProof/>
         </w:rPr>
         <w:drawing>
-          <wp:inline distT="0" distB="0" distL="0" distR="0" wp14:anchorId="367B2A79" wp14:editId="54FB0B1C">
+          <wp:inline distT="0" distB="0" distL="0" distR="0" wp14:anchorId="187D1351" wp14:editId="115AC8EB">
             <wp:extent cx="5096341" cy="929973"/>
             <wp:effectExtent l="0" t="0" r="0" b="3810"/>
             <wp:docPr id="5" name="Picture 5"/>
@@ -3684,7 +3686,7 @@
           <w:noProof/>
         </w:rPr>
         <w:drawing>
-          <wp:inline distT="0" distB="0" distL="0" distR="0" wp14:anchorId="438908B7" wp14:editId="7B203CC7">
+          <wp:inline distT="0" distB="0" distL="0" distR="0" wp14:anchorId="62DAA594" wp14:editId="790F002B">
             <wp:extent cx="2307831" cy="1656151"/>
             <wp:effectExtent l="0" t="0" r="0" b="1270"/>
             <wp:docPr id="6" name="Picture 6"/>
@@ -3869,7 +3871,7 @@
           <w:noProof/>
         </w:rPr>
         <w:drawing>
-          <wp:inline distT="0" distB="0" distL="0" distR="0" wp14:anchorId="2420A740" wp14:editId="53652FA8">
+          <wp:inline distT="0" distB="0" distL="0" distR="0" wp14:anchorId="4F8676EB" wp14:editId="748CF49A">
             <wp:extent cx="2205467" cy="1681729"/>
             <wp:effectExtent l="0" t="0" r="4445" b="0"/>
             <wp:docPr id="7" name="Picture 7"/>
@@ -4390,7 +4392,7 @@
           <w:noProof/>
         </w:rPr>
         <w:drawing>
-          <wp:inline distT="0" distB="0" distL="0" distR="0" wp14:anchorId="604B83A2" wp14:editId="15758FAB">
+          <wp:inline distT="0" distB="0" distL="0" distR="0" wp14:anchorId="5E90B2FA" wp14:editId="702F048C">
             <wp:extent cx="3261147" cy="1048226"/>
             <wp:effectExtent l="0" t="0" r="0" b="0"/>
             <wp:docPr id="8" name="Picture 8"/>
@@ -4665,7 +4667,7 @@
           <w:noProof/>
         </w:rPr>
         <w:drawing>
-          <wp:inline distT="0" distB="0" distL="0" distR="0" wp14:anchorId="018930B3" wp14:editId="2067687E">
+          <wp:inline distT="0" distB="0" distL="0" distR="0" wp14:anchorId="56CE65FF" wp14:editId="472BBA48">
             <wp:extent cx="2807144" cy="803360"/>
             <wp:effectExtent l="0" t="0" r="0" b="0"/>
             <wp:docPr id="9" name="Picture 9"/>
@@ -4725,6 +4727,7 @@
           <w:id w:val="-989410598"/>
           <w:citation/>
         </w:sdtPr>
+        <w:sdtEndPr/>
         <w:sdtContent>
           <w:r>
             <w:rPr>
@@ -4812,6 +4815,7 @@
           <w:id w:val="290944572"/>
           <w:citation/>
         </w:sdtPr>
+        <w:sdtEndPr/>
         <w:sdtContent>
           <w:r>
             <w:rPr>
@@ -5147,7 +5151,7 @@
           <w:noProof/>
         </w:rPr>
         <w:drawing>
-          <wp:inline distT="0" distB="0" distL="0" distR="0" wp14:anchorId="29A00D34" wp14:editId="07EE3E0A">
+          <wp:inline distT="0" distB="0" distL="0" distR="0" wp14:anchorId="73964368" wp14:editId="66A4D228">
             <wp:extent cx="2295592" cy="2521464"/>
             <wp:effectExtent l="0" t="0" r="0" b="0"/>
             <wp:docPr id="10" name="Picture 10"/>
@@ -5207,6 +5211,7 @@
           <w:id w:val="1244922831"/>
           <w:citation/>
         </w:sdtPr>
+        <w:sdtEndPr/>
         <w:sdtContent>
           <w:r>
             <w:rPr>
@@ -5315,20 +5320,983 @@
           <w:lang w:val="sr-Latn-RS"/>
         </w:rPr>
       </w:pPr>
-      <w:bookmarkStart w:id="1" w:name="_GoBack"/>
-      <w:bookmarkEnd w:id="1"/>
-    </w:p>
-    <w:p>
-      <w:pPr>
-        <w:rPr>
-          <w:lang w:val="sr-Latn-RS"/>
-        </w:rPr>
-      </w:pPr>
       <w:r>
         <w:rPr>
           <w:lang w:val="sr-Latn-RS"/>
         </w:rPr>
         <w:tab/>
+        <w:t xml:space="preserve">U ovom poglavlju opisan je primer primene </w:t>
+      </w:r>
+      <w:r>
+        <w:rPr>
+          <w:i/>
+          <w:lang w:val="sr-Latn-RS"/>
+        </w:rPr>
+        <w:t>Trino</w:t>
+      </w:r>
+      <w:r>
+        <w:rPr>
+          <w:lang w:val="sr-Latn-RS"/>
+        </w:rPr>
+        <w:t xml:space="preserve"> tehnologije za rad sa dva izvora podataka – </w:t>
+      </w:r>
+      <w:r>
+        <w:rPr>
+          <w:i/>
+          <w:lang w:val="sr-Latn-RS"/>
+        </w:rPr>
+        <w:t xml:space="preserve">MySQL </w:t>
+      </w:r>
+      <w:r>
+        <w:rPr>
+          <w:lang w:val="sr-Latn-RS"/>
+        </w:rPr>
+        <w:t xml:space="preserve">relaciona baza podataka i </w:t>
+      </w:r>
+      <w:r>
+        <w:rPr>
+          <w:i/>
+          <w:lang w:val="sr-Latn-RS"/>
+        </w:rPr>
+        <w:t>Apache Hive</w:t>
+      </w:r>
+      <w:r>
+        <w:rPr>
+          <w:lang w:val="sr-Latn-RS"/>
+        </w:rPr>
+        <w:t>. Z</w:t>
+      </w:r>
+      <w:r>
+        <w:rPr>
+          <w:lang w:val="sr-Latn-RS"/>
+        </w:rPr>
+        <w:t xml:space="preserve">a realizaciju primera korišćeni su </w:t>
+      </w:r>
+      <w:r>
+        <w:rPr>
+          <w:i/>
+          <w:lang w:val="sr-Latn-RS"/>
+        </w:rPr>
+        <w:t xml:space="preserve">Docker </w:t>
+      </w:r>
+      <w:r>
+        <w:rPr>
+          <w:lang w:val="sr-Latn-RS"/>
+        </w:rPr>
+        <w:t xml:space="preserve">i </w:t>
+      </w:r>
+      <w:r>
+        <w:rPr>
+          <w:i/>
+          <w:lang w:val="sr-Latn-RS"/>
+        </w:rPr>
+        <w:t>docker-compose</w:t>
+      </w:r>
+      <w:r>
+        <w:rPr>
+          <w:lang w:val="sr-Latn-RS"/>
+        </w:rPr>
+        <w:t xml:space="preserve">, ali je moguće </w:t>
+      </w:r>
+      <w:r>
+        <w:rPr>
+          <w:i/>
+          <w:lang w:val="sr-Latn-RS"/>
+        </w:rPr>
+        <w:t>Trino</w:t>
+      </w:r>
+      <w:r>
+        <w:rPr>
+          <w:lang w:val="sr-Latn-RS"/>
+        </w:rPr>
+        <w:t xml:space="preserve"> distribuciju instalirati lokalno, po uputstvu iz dokumentacije </w:t>
+      </w:r>
+      <w:sdt>
+        <w:sdtPr>
+          <w:rPr>
+            <w:lang w:val="sr-Latn-RS"/>
+          </w:rPr>
+          <w:id w:val="-776404298"/>
+          <w:citation/>
+        </w:sdtPr>
+        <w:sdtContent>
+          <w:r>
+            <w:rPr>
+              <w:lang w:val="sr-Latn-RS"/>
+            </w:rPr>
+            <w:fldChar w:fldCharType="begin"/>
+          </w:r>
+          <w:r>
+            <w:rPr>
+              <w:lang w:val="sr-Latn-RS"/>
+            </w:rPr>
+            <w:instrText xml:space="preserve"> CITATION TriInstall \l 9242 </w:instrText>
+          </w:r>
+          <w:r>
+            <w:rPr>
+              <w:lang w:val="sr-Latn-RS"/>
+            </w:rPr>
+            <w:fldChar w:fldCharType="separate"/>
+          </w:r>
+          <w:r>
+            <w:rPr>
+              <w:noProof/>
+              <w:lang w:val="sr-Latn-RS"/>
+            </w:rPr>
+            <w:t>[</w:t>
+          </w:r>
+          <w:hyperlink w:anchor="TriInstall" w:history="1">
+            <w:r>
+              <w:rPr>
+                <w:rStyle w:val="BalloonTextChar"/>
+                <w:rFonts w:ascii="Times New Roman" w:hAnsi="Times New Roman" w:cstheme="minorBidi"/>
+                <w:noProof/>
+                <w:sz w:val="24"/>
+                <w:szCs w:val="22"/>
+                <w:lang w:val="sr-Latn-RS"/>
+              </w:rPr>
+              <w:t>7</w:t>
+            </w:r>
+          </w:hyperlink>
+          <w:r>
+            <w:rPr>
+              <w:noProof/>
+              <w:lang w:val="sr-Latn-RS"/>
+            </w:rPr>
+            <w:t>]</w:t>
+          </w:r>
+          <w:r>
+            <w:rPr>
+              <w:lang w:val="sr-Latn-RS"/>
+            </w:rPr>
+            <w:fldChar w:fldCharType="end"/>
+          </w:r>
+        </w:sdtContent>
+      </w:sdt>
+      <w:r>
+        <w:rPr>
+          <w:lang w:val="sr-Latn-RS"/>
+        </w:rPr>
+        <w:t xml:space="preserve">. Primer opisan u ovom poglavlju sastavljen je po uzoru na druge primere dostupne na </w:t>
+      </w:r>
+      <w:r>
+        <w:rPr>
+          <w:i/>
+          <w:lang w:val="sr-Latn-RS"/>
+        </w:rPr>
+        <w:t>github</w:t>
+      </w:r>
+      <w:r>
+        <w:rPr>
+          <w:lang w:val="sr-Latn-RS"/>
+        </w:rPr>
+        <w:t xml:space="preserve"> repozitorijumu </w:t>
+      </w:r>
+      <w:hyperlink r:id="rId19" w:history="1">
+        <w:r>
+          <w:rPr>
+            <w:rStyle w:val="Hyperlink"/>
+            <w:lang w:val="sr-Latn-RS"/>
+          </w:rPr>
+          <w:t>https://github.com/bitsondatadev/trino-getting-started</w:t>
+        </w:r>
+      </w:hyperlink>
+      <w:r>
+        <w:rPr>
+          <w:lang w:val="sr-Latn-RS"/>
+        </w:rPr>
+        <w:t xml:space="preserve"> </w:t>
+      </w:r>
+      <w:sdt>
+        <w:sdtPr>
+          <w:rPr>
+            <w:lang w:val="sr-Latn-RS"/>
+          </w:rPr>
+          <w:id w:val="279392749"/>
+          <w:citation/>
+        </w:sdtPr>
+        <w:sdtContent>
+          <w:r>
+            <w:rPr>
+              <w:lang w:val="sr-Latn-RS"/>
+            </w:rPr>
+            <w:fldChar w:fldCharType="begin"/>
+          </w:r>
+          <w:r>
+            <w:rPr>
+              <w:lang w:val="sr-Latn-RS"/>
+            </w:rPr>
+            <w:instrText xml:space="preserve"> CITATION DocBindMount \l 9242 </w:instrText>
+          </w:r>
+          <w:r>
+            <w:rPr>
+              <w:lang w:val="sr-Latn-RS"/>
+            </w:rPr>
+            <w:fldChar w:fldCharType="separate"/>
+          </w:r>
+          <w:r>
+            <w:rPr>
+              <w:noProof/>
+              <w:lang w:val="sr-Latn-RS"/>
+            </w:rPr>
+            <w:t>[</w:t>
+          </w:r>
+          <w:hyperlink w:anchor="DocBindMount" w:history="1">
+            <w:r>
+              <w:rPr>
+                <w:rStyle w:val="BalloonTextChar"/>
+                <w:rFonts w:ascii="Times New Roman" w:hAnsi="Times New Roman" w:cstheme="minorBidi"/>
+                <w:noProof/>
+                <w:sz w:val="24"/>
+                <w:szCs w:val="22"/>
+                <w:lang w:val="sr-Latn-RS"/>
+              </w:rPr>
+              <w:t>8</w:t>
+            </w:r>
+          </w:hyperlink>
+          <w:r>
+            <w:rPr>
+              <w:noProof/>
+              <w:lang w:val="sr-Latn-RS"/>
+            </w:rPr>
+            <w:t>]</w:t>
+          </w:r>
+          <w:r>
+            <w:rPr>
+              <w:lang w:val="sr-Latn-RS"/>
+            </w:rPr>
+            <w:fldChar w:fldCharType="end"/>
+          </w:r>
+        </w:sdtContent>
+      </w:sdt>
+      <w:r>
+        <w:rPr>
+          <w:lang w:val="sr-Latn-RS"/>
+        </w:rPr>
+        <w:t xml:space="preserve">. </w:t>
+      </w:r>
+      <w:r>
+        <w:rPr>
+          <w:lang w:val="sr-Latn-RS"/>
+        </w:rPr>
+        <w:t xml:space="preserve">U ovom repozitorijumu dati si primeri korišćenja </w:t>
+      </w:r>
+      <w:r>
+        <w:rPr>
+          <w:i/>
+          <w:lang w:val="sr-Latn-RS"/>
+        </w:rPr>
+        <w:t>Trino</w:t>
+      </w:r>
+      <w:r>
+        <w:rPr>
+          <w:lang w:val="sr-Latn-RS"/>
+        </w:rPr>
+        <w:t xml:space="preserve"> tehnologije za pojedinačni pristup raznovrsnim izvorima podataka. Ono što je opisano u ovom poglavlju jeste svojevrsno proširenje tih primera koje kreira </w:t>
+      </w:r>
+      <w:r>
+        <w:rPr>
+          <w:i/>
+          <w:lang w:val="sr-Latn-RS"/>
+        </w:rPr>
+        <w:t>Trino</w:t>
+      </w:r>
+      <w:r>
+        <w:rPr>
+          <w:lang w:val="sr-Latn-RS"/>
+        </w:rPr>
+        <w:t xml:space="preserve"> klaster za rad sa dva izvora podataka (</w:t>
+      </w:r>
+      <w:r>
+        <w:rPr>
+          <w:i/>
+          <w:lang w:val="sr-Latn-RS"/>
+        </w:rPr>
+        <w:t xml:space="preserve">MySQL </w:t>
+      </w:r>
+      <w:r>
+        <w:rPr>
+          <w:lang w:val="sr-Latn-RS"/>
+        </w:rPr>
+        <w:t xml:space="preserve">i </w:t>
+      </w:r>
+      <w:r>
+        <w:rPr>
+          <w:i/>
+          <w:lang w:val="sr-Latn-RS"/>
+        </w:rPr>
+        <w:t>Hive</w:t>
+      </w:r>
+      <w:r>
+        <w:rPr>
+          <w:lang w:val="sr-Latn-RS"/>
+        </w:rPr>
+        <w:t xml:space="preserve">). </w:t>
+      </w:r>
+    </w:p>
+    <w:p>
+      <w:pPr>
+        <w:rPr>
+          <w:lang w:val="sr-Latn-RS"/>
+        </w:rPr>
+      </w:pPr>
+      <w:r>
+        <w:rPr>
+          <w:lang w:val="sr-Latn-RS"/>
+        </w:rPr>
+        <w:tab/>
+      </w:r>
+      <w:r>
+        <w:rPr>
+          <w:lang w:val="sr-Latn-RS"/>
+        </w:rPr>
+        <w:t xml:space="preserve">Primer opisan u ovom poglavlju nalazi se u </w:t>
+      </w:r>
+      <w:r>
+        <w:rPr>
+          <w:i/>
+          <w:lang w:val="sr-Latn-RS"/>
+        </w:rPr>
+        <w:t xml:space="preserve">github </w:t>
+      </w:r>
+      <w:r>
+        <w:rPr>
+          <w:lang w:val="sr-Latn-RS"/>
+        </w:rPr>
+        <w:t xml:space="preserve">repozitorijumu na linku </w:t>
+      </w:r>
+      <w:hyperlink r:id="rId20" w:history="1">
+        <w:r>
+          <w:rPr>
+            <w:rStyle w:val="Hyperlink"/>
+            <w:lang w:val="sr-Latn-RS"/>
+          </w:rPr>
+          <w:t>https://github.com/petarTrifunovic98/asvsp-seminarski</w:t>
+        </w:r>
+      </w:hyperlink>
+      <w:r>
+        <w:rPr>
+          <w:lang w:val="sr-Latn-RS"/>
+        </w:rPr>
+        <w:t>.</w:t>
+      </w:r>
+    </w:p>
+    <w:p>
+      <w:pPr>
+        <w:pStyle w:val="Heading2"/>
+        <w:rPr>
+          <w:lang w:val="sr-Latn-RS"/>
+        </w:rPr>
+      </w:pPr>
+      <w:r>
+        <w:rPr>
+          <w:lang w:val="sr-Latn-RS"/>
+        </w:rPr>
+        <w:t>Katalozi</w:t>
+      </w:r>
+    </w:p>
+    <w:p>
+      <w:pPr>
+        <w:rPr>
+          <w:lang w:val="sr-Latn-RS"/>
+        </w:rPr>
+      </w:pPr>
+      <w:r>
+        <w:rPr>
+          <w:lang w:val="sr-Latn-RS"/>
+        </w:rPr>
+        <w:tab/>
+        <w:t xml:space="preserve">Da bi </w:t>
+      </w:r>
+      <w:r>
+        <w:rPr>
+          <w:i/>
+          <w:lang w:val="sr-Latn-RS"/>
+        </w:rPr>
+        <w:t>Trino</w:t>
+      </w:r>
+      <w:r>
+        <w:rPr>
+          <w:lang w:val="sr-Latn-RS"/>
+        </w:rPr>
+        <w:t xml:space="preserve"> znao sa kojim izvorima podataka radi, neophodno je kreirati odgovarajuće kataloge (detaljnije o katalozima u poglavlju </w:t>
+      </w:r>
+      <w:r>
+        <w:rPr>
+          <w:lang w:val="sr-Latn-RS"/>
+        </w:rPr>
+        <w:fldChar w:fldCharType="begin"/>
+      </w:r>
+      <w:r>
+        <w:rPr>
+          <w:lang w:val="sr-Latn-RS"/>
+        </w:rPr>
+        <w:instrText xml:space="preserve"> REF _Ref92656838 \w \h </w:instrText>
+      </w:r>
+      <w:r>
+        <w:rPr>
+          <w:lang w:val="sr-Latn-RS"/>
+        </w:rPr>
+      </w:r>
+      <w:r>
+        <w:rPr>
+          <w:lang w:val="sr-Latn-RS"/>
+        </w:rPr>
+        <w:fldChar w:fldCharType="separate"/>
+      </w:r>
+      <w:r>
+        <w:rPr>
+          <w:lang w:val="sr-Latn-RS"/>
+        </w:rPr>
+        <w:t>2.2.2</w:t>
+      </w:r>
+      <w:r>
+        <w:rPr>
+          <w:lang w:val="sr-Latn-RS"/>
+        </w:rPr>
+        <w:fldChar w:fldCharType="end"/>
+      </w:r>
+      <w:r>
+        <w:rPr>
+          <w:lang w:val="sr-Latn-RS"/>
+        </w:rPr>
+        <w:t xml:space="preserve">), odnosno napisati njihove konfiguracione fajlove. Po kloniranju repozitorijuma, ovi fajlovi se nalaze u direktorijumu na putanji asvsp-seminarski/Example/compose-mysql-hive/etc/catalog, ali se </w:t>
+      </w:r>
+      <w:r>
+        <w:rPr>
+          <w:lang w:val="sr-Latn-RS"/>
+        </w:rPr>
+        <w:t xml:space="preserve">u samom </w:t>
+      </w:r>
+      <w:r>
+        <w:rPr>
+          <w:i/>
+          <w:lang w:val="sr-Latn-RS"/>
+        </w:rPr>
+        <w:t>Trino</w:t>
+      </w:r>
+      <w:r>
+        <w:rPr>
+          <w:lang w:val="sr-Latn-RS"/>
+        </w:rPr>
+        <w:t xml:space="preserve">-u nalaze na putanji etc/trino/catalog (može i etc/catalog), što je putanja na kojoj </w:t>
+      </w:r>
+      <w:r>
+        <w:rPr>
+          <w:i/>
+          <w:lang w:val="sr-Latn-RS"/>
+        </w:rPr>
+        <w:t>Trino</w:t>
+      </w:r>
+      <w:r>
+        <w:rPr>
+          <w:lang w:val="sr-Latn-RS"/>
+        </w:rPr>
+        <w:t xml:space="preserve"> očekuje da nađe fajlove koji</w:t>
+      </w:r>
+      <w:r>
+        <w:rPr>
+          <w:lang w:val="sr-Latn-RS"/>
+        </w:rPr>
+        <w:t xml:space="preserve"> opisuju kataloge. Prebacivanje ovih fajlova iz lokalnog fajl sistema na fajl sistem </w:t>
+      </w:r>
+      <w:r>
+        <w:rPr>
+          <w:i/>
+          <w:lang w:val="sr-Latn-RS"/>
+        </w:rPr>
+        <w:t>docker</w:t>
+      </w:r>
+      <w:r>
+        <w:rPr>
+          <w:lang w:val="sr-Latn-RS"/>
+        </w:rPr>
+        <w:t xml:space="preserve"> kontejnera izvršen je korišćenjem </w:t>
+      </w:r>
+      <w:r>
+        <w:rPr>
+          <w:i/>
+          <w:lang w:val="sr-Latn-RS"/>
+        </w:rPr>
+        <w:t>bind-mount</w:t>
+      </w:r>
+      <w:r>
+        <w:rPr>
+          <w:lang w:val="sr-Latn-RS"/>
+        </w:rPr>
+        <w:t>-ova</w:t>
+      </w:r>
+      <w:r>
+        <w:rPr>
+          <w:rStyle w:val="FootnoteReference"/>
+          <w:lang w:val="sr-Latn-RS"/>
+        </w:rPr>
+        <w:footnoteReference w:id="7"/>
+      </w:r>
+      <w:r>
+        <w:rPr>
+          <w:lang w:val="sr-Latn-RS"/>
+        </w:rPr>
+        <w:t>.</w:t>
+      </w:r>
+    </w:p>
+    <w:p>
+      <w:pPr>
+        <w:pStyle w:val="Heading3"/>
+        <w:rPr>
+          <w:lang w:val="sr-Latn-RS"/>
+        </w:rPr>
+      </w:pPr>
+      <w:r>
+        <w:rPr>
+          <w:lang w:val="sr-Latn-RS"/>
+        </w:rPr>
+        <w:t xml:space="preserve">Katalog za </w:t>
+      </w:r>
+      <w:r>
+        <w:rPr>
+          <w:i/>
+          <w:lang w:val="sr-Latn-RS"/>
+        </w:rPr>
+        <w:t>MySQL</w:t>
+      </w:r>
+    </w:p>
+    <w:p>
+      <w:pPr>
+        <w:rPr>
+          <w:lang w:val="sr-Latn-RS"/>
+        </w:rPr>
+      </w:pPr>
+      <w:r>
+        <w:rPr>
+          <w:lang w:val="sr-Latn-RS"/>
+        </w:rPr>
+        <w:tab/>
+      </w:r>
+      <w:r>
+        <w:rPr>
+          <w:lang w:val="sr-Latn-RS"/>
+        </w:rPr>
+        <w:t xml:space="preserve">Na slici 3.0 prikazan je izgled </w:t>
+      </w:r>
+      <w:r>
+        <w:rPr>
+          <w:i/>
+          <w:lang w:val="sr-Latn-RS"/>
+        </w:rPr>
+        <w:t>MySQL</w:t>
+      </w:r>
+      <w:r>
+        <w:rPr>
+          <w:lang w:val="sr-Latn-RS"/>
+        </w:rPr>
+        <w:t xml:space="preserve"> kataloga</w:t>
+      </w:r>
+      <w:r>
+        <w:rPr>
+          <w:lang w:val="sr-Latn-RS"/>
+        </w:rPr>
+        <w:t xml:space="preserve">, odnosno fajla </w:t>
+      </w:r>
+      <w:r>
+        <w:rPr>
+          <w:i/>
+          <w:lang w:val="sr-Latn-RS"/>
+        </w:rPr>
+        <w:t>mysql.properties</w:t>
+      </w:r>
+      <w:r>
+        <w:rPr>
+          <w:lang w:val="sr-Latn-RS"/>
+        </w:rPr>
+        <w:t xml:space="preserve">. Fajl, odnosno konfiguracija kataloga, preuzeta je iz </w:t>
+      </w:r>
+      <w:sdt>
+        <w:sdtPr>
+          <w:rPr>
+            <w:lang w:val="sr-Latn-RS"/>
+          </w:rPr>
+          <w:id w:val="-680583181"/>
+          <w:citation/>
+        </w:sdtPr>
+        <w:sdtContent>
+          <w:r>
+            <w:rPr>
+              <w:lang w:val="sr-Latn-RS"/>
+            </w:rPr>
+            <w:fldChar w:fldCharType="begin"/>
+          </w:r>
+          <w:r>
+            <w:rPr>
+              <w:lang w:val="sr-Latn-RS"/>
+            </w:rPr>
+            <w:instrText xml:space="preserve"> CITATION DocBindMount \l 9242 </w:instrText>
+          </w:r>
+          <w:r>
+            <w:rPr>
+              <w:lang w:val="sr-Latn-RS"/>
+            </w:rPr>
+            <w:fldChar w:fldCharType="separate"/>
+          </w:r>
+          <w:r>
+            <w:rPr>
+              <w:noProof/>
+              <w:lang w:val="sr-Latn-RS"/>
+            </w:rPr>
+            <w:t>[</w:t>
+          </w:r>
+          <w:hyperlink w:anchor="DocBindMount" w:history="1">
+            <w:r>
+              <w:rPr>
+                <w:rStyle w:val="BalloonTextChar"/>
+                <w:rFonts w:ascii="Times New Roman" w:hAnsi="Times New Roman" w:cstheme="minorBidi"/>
+                <w:noProof/>
+                <w:sz w:val="24"/>
+                <w:szCs w:val="22"/>
+                <w:lang w:val="sr-Latn-RS"/>
+              </w:rPr>
+              <w:t>8</w:t>
+            </w:r>
+          </w:hyperlink>
+          <w:r>
+            <w:rPr>
+              <w:noProof/>
+              <w:lang w:val="sr-Latn-RS"/>
+            </w:rPr>
+            <w:t>]</w:t>
+          </w:r>
+          <w:r>
+            <w:rPr>
+              <w:lang w:val="sr-Latn-RS"/>
+            </w:rPr>
+            <w:fldChar w:fldCharType="end"/>
+          </w:r>
+        </w:sdtContent>
+      </w:sdt>
+      <w:r>
+        <w:rPr>
+          <w:lang w:val="sr-Latn-RS"/>
+        </w:rPr>
+        <w:t xml:space="preserve">. Prva, najvažnija linija, označava koji konektor treba koristiti za pristup podacima u </w:t>
+      </w:r>
+      <w:r>
+        <w:rPr>
+          <w:i/>
+          <w:lang w:val="sr-Latn-RS"/>
+        </w:rPr>
+        <w:t>MySQL</w:t>
+      </w:r>
+      <w:r>
+        <w:rPr>
+          <w:lang w:val="sr-Latn-RS"/>
+        </w:rPr>
+        <w:t xml:space="preserve">-u. Zatim slede parametri karakeristični za </w:t>
+      </w:r>
+      <w:r>
+        <w:rPr>
+          <w:i/>
+          <w:lang w:val="sr-Latn-RS"/>
+        </w:rPr>
+        <w:t>MySQL</w:t>
+      </w:r>
+      <w:r>
+        <w:rPr>
+          <w:lang w:val="sr-Latn-RS"/>
+        </w:rPr>
+        <w:t xml:space="preserve">, odnosno adresa i port preko koje treba vršiti konekciju, a zatim slede kredencijali korisnika. Kredencijali su postavljeni putem promenljivih okruženja u </w:t>
+      </w:r>
+      <w:r>
+        <w:rPr>
+          <w:i/>
+          <w:lang w:val="sr-Latn-RS"/>
+        </w:rPr>
+        <w:t>docker-compose.yml</w:t>
+      </w:r>
+      <w:r>
+        <w:rPr>
+          <w:lang w:val="sr-Latn-RS"/>
+        </w:rPr>
+        <w:t xml:space="preserve"> fajlu (</w:t>
+      </w:r>
+      <w:r>
+        <w:rPr>
+          <w:color w:val="FF0000"/>
+          <w:lang w:val="sr-Latn-RS"/>
+        </w:rPr>
+        <w:t>poglavlje UNESI_POGLAVLJE_ZA_DOCKER_COMPOSE</w:t>
+      </w:r>
+      <w:r>
+        <w:rPr>
+          <w:lang w:val="sr-Latn-RS"/>
+        </w:rPr>
+        <w:t>).</w:t>
+      </w:r>
+    </w:p>
+    <w:p>
+      <w:pPr>
+        <w:jc w:val="center"/>
+        <w:rPr>
+          <w:lang w:val="sr-Latn-RS"/>
+        </w:rPr>
+      </w:pPr>
+      <w:r>
+        <w:rPr>
+          <w:noProof/>
+        </w:rPr>
+        <w:drawing>
+          <wp:inline distT="0" distB="0" distL="0" distR="0" wp14:anchorId="58D5B679" wp14:editId="61C122CB">
+            <wp:extent cx="2544974" cy="566890"/>
+            <wp:effectExtent l="0" t="0" r="0" b="5080"/>
+            <wp:docPr id="11" name="Picture 11"/>
+            <wp:cNvGraphicFramePr>
+              <a:graphicFrameLocks xmlns:a="http://schemas.openxmlformats.org/drawingml/2006/main" noChangeAspect="1"/>
+            </wp:cNvGraphicFramePr>
+            <a:graphic xmlns:a="http://schemas.openxmlformats.org/drawingml/2006/main">
+              <a:graphicData uri="http://schemas.openxmlformats.org/drawingml/2006/picture">
+                <pic:pic xmlns:pic="http://schemas.openxmlformats.org/drawingml/2006/picture">
+                  <pic:nvPicPr>
+                    <pic:cNvPr id="0" name=""/>
+                    <pic:cNvPicPr/>
+                  </pic:nvPicPr>
+                  <pic:blipFill>
+                    <a:blip r:embed="rId21"/>
+                    <a:stretch>
+                      <a:fillRect/>
+                    </a:stretch>
+                  </pic:blipFill>
+                  <pic:spPr>
+                    <a:xfrm>
+                      <a:off x="0" y="0"/>
+                      <a:ext cx="2549452" cy="567887"/>
+                    </a:xfrm>
+                    <a:prstGeom prst="rect">
+                      <a:avLst/>
+                    </a:prstGeom>
+                  </pic:spPr>
+                </pic:pic>
+              </a:graphicData>
+            </a:graphic>
+          </wp:inline>
+        </w:drawing>
+      </w:r>
+    </w:p>
+    <w:p>
+      <w:pPr>
+        <w:jc w:val="center"/>
+        <w:rPr>
+          <w:i/>
+          <w:lang w:val="sr-Latn-RS"/>
+        </w:rPr>
+      </w:pPr>
+      <w:r>
+        <w:rPr>
+          <w:i/>
+          <w:lang w:val="sr-Latn-RS"/>
+        </w:rPr>
+        <w:t xml:space="preserve">Slika 3.0 – Konfiguracioni fajl za </w:t>
+      </w:r>
+      <w:r>
+        <w:rPr>
+          <w:i/>
+          <w:lang w:val="sr-Latn-RS"/>
+        </w:rPr>
+        <w:t>MySQL bazu podataka</w:t>
+      </w:r>
+    </w:p>
+    <w:p>
+      <w:pPr>
+        <w:rPr>
+          <w:lang w:val="sr-Latn-RS"/>
+        </w:rPr>
+      </w:pPr>
+      <w:r>
+        <w:rPr>
+          <w:lang w:val="sr-Latn-RS"/>
+        </w:rPr>
+        <w:tab/>
+        <w:t xml:space="preserve">Kako je naziv fajla </w:t>
+      </w:r>
+      <w:r>
+        <w:rPr>
+          <w:i/>
+          <w:lang w:val="sr-Latn-RS"/>
+        </w:rPr>
+        <w:t>mysql.properties</w:t>
+      </w:r>
+      <w:r>
+        <w:rPr>
+          <w:lang w:val="sr-Latn-RS"/>
+        </w:rPr>
+        <w:t xml:space="preserve">, to će katalog nastao na osnovu ovog fajla nositi naziv </w:t>
+      </w:r>
+      <w:r>
+        <w:rPr>
+          <w:i/>
+          <w:lang w:val="sr-Latn-RS"/>
+        </w:rPr>
+        <w:t>mysql</w:t>
+      </w:r>
+      <w:r>
+        <w:rPr>
+          <w:lang w:val="sr-Latn-RS"/>
+        </w:rPr>
+        <w:t>.</w:t>
+      </w:r>
+    </w:p>
+    <w:p>
+      <w:pPr>
+        <w:pStyle w:val="Heading3"/>
+        <w:rPr>
+          <w:lang w:val="sr-Latn-RS"/>
+        </w:rPr>
+      </w:pPr>
+      <w:r>
+        <w:rPr>
+          <w:lang w:val="sr-Latn-RS"/>
+        </w:rPr>
+        <w:lastRenderedPageBreak/>
+        <w:t xml:space="preserve">Katalog za </w:t>
+      </w:r>
+      <w:r>
+        <w:rPr>
+          <w:i/>
+          <w:lang w:val="sr-Latn-RS"/>
+        </w:rPr>
+        <w:t>Apache Hive</w:t>
+      </w:r>
+    </w:p>
+    <w:p>
+      <w:pPr>
+        <w:rPr>
+          <w:lang w:val="sr-Latn-RS"/>
+        </w:rPr>
+      </w:pPr>
+      <w:r>
+        <w:rPr>
+          <w:lang w:val="sr-Latn-RS"/>
+        </w:rPr>
+        <w:tab/>
+        <w:t xml:space="preserve">Na slici 3.1 prikazan je izgled </w:t>
+      </w:r>
+      <w:r>
+        <w:rPr>
+          <w:i/>
+          <w:lang w:val="sr-Latn-RS"/>
+        </w:rPr>
+        <w:t>Apache Hive</w:t>
+      </w:r>
+      <w:r>
+        <w:rPr>
+          <w:lang w:val="sr-Latn-RS"/>
+        </w:rPr>
+        <w:t xml:space="preserve"> kataloga, odnosno fajla </w:t>
+      </w:r>
+      <w:r>
+        <w:rPr>
+          <w:i/>
+          <w:lang w:val="sr-Latn-RS"/>
+        </w:rPr>
+        <w:t>hdfs.properties</w:t>
+      </w:r>
+      <w:r>
+        <w:rPr>
+          <w:lang w:val="sr-Latn-RS"/>
+        </w:rPr>
+        <w:t xml:space="preserve">. Fajl, odnosno konfiguracija kataloga preuzeta je iz </w:t>
+      </w:r>
+      <w:sdt>
+        <w:sdtPr>
+          <w:rPr>
+            <w:lang w:val="sr-Latn-RS"/>
+          </w:rPr>
+          <w:id w:val="-893807113"/>
+          <w:citation/>
+        </w:sdtPr>
+        <w:sdtContent>
+          <w:r>
+            <w:rPr>
+              <w:lang w:val="sr-Latn-RS"/>
+            </w:rPr>
+            <w:fldChar w:fldCharType="begin"/>
+          </w:r>
+          <w:r>
+            <w:rPr>
+              <w:lang w:val="sr-Latn-RS"/>
+            </w:rPr>
+            <w:instrText xml:space="preserve"> CITATION DocBindMount \l 9242 </w:instrText>
+          </w:r>
+          <w:r>
+            <w:rPr>
+              <w:lang w:val="sr-Latn-RS"/>
+            </w:rPr>
+            <w:fldChar w:fldCharType="separate"/>
+          </w:r>
+          <w:r>
+            <w:rPr>
+              <w:noProof/>
+              <w:lang w:val="sr-Latn-RS"/>
+            </w:rPr>
+            <w:t>[</w:t>
+          </w:r>
+          <w:hyperlink w:anchor="DocBindMount" w:history="1">
+            <w:r>
+              <w:rPr>
+                <w:rStyle w:val="BalloonTextChar"/>
+                <w:rFonts w:ascii="Times New Roman" w:hAnsi="Times New Roman" w:cstheme="minorBidi"/>
+                <w:noProof/>
+                <w:sz w:val="24"/>
+                <w:szCs w:val="22"/>
+                <w:lang w:val="sr-Latn-RS"/>
+              </w:rPr>
+              <w:t>8</w:t>
+            </w:r>
+          </w:hyperlink>
+          <w:r>
+            <w:rPr>
+              <w:noProof/>
+              <w:lang w:val="sr-Latn-RS"/>
+            </w:rPr>
+            <w:t>]</w:t>
+          </w:r>
+          <w:r>
+            <w:rPr>
+              <w:lang w:val="sr-Latn-RS"/>
+            </w:rPr>
+            <w:fldChar w:fldCharType="end"/>
+          </w:r>
+        </w:sdtContent>
+      </w:sdt>
+      <w:r>
+        <w:rPr>
+          <w:lang w:val="sr-Latn-RS"/>
+        </w:rPr>
+        <w:t xml:space="preserve">. Prva linija, kao i u slučaju </w:t>
+      </w:r>
+      <w:r>
+        <w:rPr>
+          <w:i/>
+          <w:lang w:val="sr-Latn-RS"/>
+        </w:rPr>
+        <w:t>MySQL</w:t>
+      </w:r>
+      <w:r>
+        <w:rPr>
+          <w:lang w:val="sr-Latn-RS"/>
+        </w:rPr>
+        <w:t xml:space="preserve">-a, označava koji konektor će biti korišćen za pristup podacima u </w:t>
+      </w:r>
+      <w:r>
+        <w:rPr>
+          <w:i/>
+          <w:lang w:val="sr-Latn-RS"/>
+        </w:rPr>
+        <w:t>Apache Hive</w:t>
+      </w:r>
+      <w:r>
+        <w:rPr>
+          <w:lang w:val="sr-Latn-RS"/>
+        </w:rPr>
+        <w:t>-u.</w:t>
       </w:r>
     </w:p>
     <w:p>
@@ -5345,6 +6313,8 @@
         </w:rPr>
         <w:br w:type="page"/>
       </w:r>
+      <w:bookmarkStart w:id="2" w:name="_GoBack"/>
+      <w:bookmarkEnd w:id="2"/>
     </w:p>
     <w:sdt>
       <w:sdtPr>
@@ -5478,7 +6448,7 @@
                       </w:rPr>
                       <w:t xml:space="preserve">Trino. [Online]. </w:t>
                     </w:r>
-                    <w:hyperlink r:id="rId19" w:history="1">
+                    <w:hyperlink r:id="rId22" w:history="1">
                       <w:r>
                         <w:rPr>
                           <w:rStyle w:val="Hyperlink"/>
@@ -5905,7 +6875,14 @@
           <w:i/>
           <w:lang w:val="sr-Latn-RS"/>
         </w:rPr>
-        <w:t>Trino Service Provider Interface</w:t>
+        <w:t xml:space="preserve">Trino </w:t>
+      </w:r>
+      <w:r>
+        <w:rPr>
+          <w:i/>
+          <w:lang w:val="sr-Latn-RS"/>
+        </w:rPr>
+        <w:t>Service Provider Interface</w:t>
       </w:r>
       <w:r>
         <w:rPr>
@@ -5990,7 +6967,13 @@
         <w:rPr>
           <w:lang w:val="sr-Latn-RS"/>
         </w:rPr>
-        <w:t>Udaljenost od početka fajla</w:t>
+        <w:t xml:space="preserve">Udaljenost </w:t>
+      </w:r>
+      <w:r>
+        <w:rPr>
+          <w:lang w:val="sr-Latn-RS"/>
+        </w:rPr>
+        <w:t>od početka fajla</w:t>
       </w:r>
       <w:r>
         <w:rPr>
@@ -6044,6 +7027,7 @@
           <w:id w:val="-526556057"/>
           <w:citation/>
         </w:sdtPr>
+        <w:sdtEndPr/>
         <w:sdtContent>
           <w:r>
             <w:rPr>
@@ -6124,7 +7108,13 @@
         <w:rPr>
           <w:lang w:val="sr-Latn-RS"/>
         </w:rPr>
-        <w:t xml:space="preserve">Strane spoja u konkretnom primeru izabrane su tako da odgovaraju slici, tako da levi deo prikazanog zadatka radi sa levom, a desni sa desnom stranom. U realnosti, za </w:t>
+        <w:t xml:space="preserve">Strane </w:t>
+      </w:r>
+      <w:r>
+        <w:rPr>
+          <w:lang w:val="sr-Latn-RS"/>
+        </w:rPr>
+        <w:t xml:space="preserve">spoja u konkretnom primeru izabrane su tako da odgovaraju slici, tako da levi deo prikazanog zadatka radi sa levom, a desni sa desnom stranom. U realnosti, za </w:t>
       </w:r>
       <w:r>
         <w:rPr>
@@ -6139,6 +7129,106 @@
         </w:rPr>
         <w:t xml:space="preserve"> stranu heš-spoja najčešće se uzima ona strana spoja koja ima manje redova.</w:t>
       </w:r>
+    </w:p>
+  </w:footnote>
+  <w:footnote w:id="7">
+    <w:p>
+      <w:pPr>
+        <w:pStyle w:val="FootnoteText"/>
+        <w:rPr>
+          <w:lang w:val="sr-Latn-RS"/>
+        </w:rPr>
+      </w:pPr>
+      <w:r>
+        <w:rPr>
+          <w:rStyle w:val="FootnoteReference"/>
+        </w:rPr>
+        <w:footnoteRef/>
+      </w:r>
+      <w:r>
+        <w:t xml:space="preserve"> </w:t>
+      </w:r>
+      <w:r>
+        <w:rPr>
+          <w:lang w:val="sr-Latn-RS"/>
+        </w:rPr>
+        <w:t xml:space="preserve">Više o </w:t>
+      </w:r>
+      <w:r>
+        <w:rPr>
+          <w:i/>
+          <w:lang w:val="sr-Latn-RS"/>
+        </w:rPr>
+        <w:t>bind-mount</w:t>
+      </w:r>
+      <w:r>
+        <w:rPr>
+          <w:lang w:val="sr-Latn-RS"/>
+        </w:rPr>
+        <w:t xml:space="preserve">-ovima na </w:t>
+      </w:r>
+      <w:sdt>
+        <w:sdtPr>
+          <w:rPr>
+            <w:lang w:val="sr-Latn-RS"/>
+          </w:rPr>
+          <w:id w:val="1426006872"/>
+          <w:citation/>
+        </w:sdtPr>
+        <w:sdtContent>
+          <w:r>
+            <w:rPr>
+              <w:lang w:val="sr-Latn-RS"/>
+            </w:rPr>
+            <w:fldChar w:fldCharType="begin"/>
+          </w:r>
+          <w:r>
+            <w:rPr>
+              <w:lang w:val="sr-Latn-RS"/>
+            </w:rPr>
+            <w:instrText xml:space="preserve"> CITATION DocBindMount \l 9242 </w:instrText>
+          </w:r>
+          <w:r>
+            <w:rPr>
+              <w:lang w:val="sr-Latn-RS"/>
+            </w:rPr>
+            <w:fldChar w:fldCharType="separate"/>
+          </w:r>
+          <w:r>
+            <w:rPr>
+              <w:noProof/>
+              <w:lang w:val="sr-Latn-RS"/>
+            </w:rPr>
+            <w:t>[</w:t>
+          </w:r>
+          <w:hyperlink w:anchor="DocBindMount" w:history="1">
+            <w:r>
+              <w:rPr>
+                <w:rStyle w:val="BalloonTextChar"/>
+                <w:rFonts w:ascii="Times New Roman" w:hAnsi="Times New Roman" w:cstheme="minorBidi"/>
+                <w:noProof/>
+                <w:sz w:val="20"/>
+                <w:szCs w:val="20"/>
+                <w:lang w:val="sr-Latn-RS"/>
+              </w:rPr>
+              <w:t>9</w:t>
+            </w:r>
+          </w:hyperlink>
+          <w:r>
+            <w:rPr>
+              <w:noProof/>
+              <w:lang w:val="sr-Latn-RS"/>
+            </w:rPr>
+            <w:t>]</w:t>
+          </w:r>
+          <w:r>
+            <w:rPr>
+              <w:lang w:val="sr-Latn-RS"/>
+            </w:rPr>
+            <w:fldChar w:fldCharType="end"/>
+          </w:r>
+        </w:sdtContent>
+      </w:sdt>
     </w:p>
   </w:footnote>
 </w:footnotes>
@@ -7057,7 +8147,6 @@
     <w:name w:val="Hyperlink"/>
     <w:basedOn w:val="DefaultParagraphFont"/>
     <w:uiPriority w:val="99"/>
-    <w:semiHidden/>
     <w:unhideWhenUsed/>
     <w:rsid w:val="009F23D6"/>
     <w:rPr>
@@ -7737,7 +8826,6 @@
     <w:name w:val="Hyperlink"/>
     <w:basedOn w:val="DefaultParagraphFont"/>
     <w:uiPriority w:val="99"/>
-    <w:semiHidden/>
     <w:unhideWhenUsed/>
     <w:rsid w:val="009F23D6"/>
     <w:rPr>
@@ -8199,13 +9287,37 @@
     <b:Guid>{9102DD35-56EB-4377-BB16-2FC45511780E}</b:Guid>
     <b:InternetSiteTitle>Wikipedia</b:InternetSiteTitle>
     <b:URL>https://en.wikipedia.org/wiki/Hash_join</b:URL>
+    <b:RefOrder>9</b:RefOrder>
+  </b:Source>
+  <b:Source>
+    <b:Tag>TriInstall</b:Tag>
+    <b:SourceType>InternetSite</b:SourceType>
+    <b:Guid>{BF1F249A-F191-4819-84CD-DED26E25D6ED}</b:Guid>
+    <b:InternetSiteTitle>Trino</b:InternetSiteTitle>
+    <b:URL>https://trino.io/docs/current/installation.html</b:URL>
     <b:RefOrder>7</b:RefOrder>
+  </b:Source>
+  <b:Source>
+    <b:Tag>DocBindMount</b:Tag>
+    <b:SourceType>InternetSite</b:SourceType>
+    <b:Guid>{CD05D63A-785D-43D6-881F-2EE3AA022573}</b:Guid>
+    <b:InternetSiteTitle>Docker Documentation</b:InternetSiteTitle>
+    <b:URL>https://docs.docker.com/storage/bind-mounts/</b:URL>
+    <b:RefOrder>8</b:RefOrder>
+  </b:Source>
+  <b:Source>
+    <b:Tag>GitTrinoGetStarted</b:Tag>
+    <b:SourceType>InternetSite</b:SourceType>
+    <b:Guid>{45F10384-6742-4A2B-8168-7FA251268603}</b:Guid>
+    <b:InternetSiteTitle>GitHub</b:InternetSiteTitle>
+    <b:URL>https://github.com/bitsondatadev/trino-getting-started</b:URL>
+    <b:RefOrder>10</b:RefOrder>
   </b:Source>
 </b:Sources>
 </file>
 
 <file path=customXml/itemProps1.xml><?xml version="1.0" encoding="utf-8"?>
-<ds:datastoreItem xmlns:ds="http://schemas.openxmlformats.org/officeDocument/2006/customXml" ds:itemID="{74B31CE8-2DC5-49D8-A5E1-5C75DC8A0166}">
+<ds:datastoreItem xmlns:ds="http://schemas.openxmlformats.org/officeDocument/2006/customXml" ds:itemID="{BB1F8A40-B620-4B3D-8A3B-1C5AA6E11926}">
   <ds:schemaRefs>
     <ds:schemaRef ds:uri="http://schemas.openxmlformats.org/officeDocument/2006/bibliography"/>
   </ds:schemaRefs>

</xml_diff>

<commit_message>
Docs updated and presentation added.
</commit_message>
<xml_diff>
--- a/Trino.docx
+++ b/Trino.docx
@@ -400,13 +400,13 @@
         </w:sectPr>
       </w:pPr>
     </w:p>
-    <w:bookmarkStart w:id="0" w:name="_Toc92929149" w:displacedByCustomXml="next"/>
-    <w:bookmarkStart w:id="1" w:name="_Toc92914632" w:displacedByCustomXml="next"/>
-    <w:bookmarkStart w:id="2" w:name="_Toc92914598" w:displacedByCustomXml="next"/>
+    <w:bookmarkStart w:id="0" w:name="_Toc92914724" w:displacedByCustomXml="next"/>
+    <w:bookmarkStart w:id="1" w:name="_Toc92788775" w:displacedByCustomXml="next"/>
+    <w:bookmarkStart w:id="2" w:name="_Toc92673899" w:displacedByCustomXml="next"/>
     <w:bookmarkStart w:id="3" w:name="_Toc92674051" w:displacedByCustomXml="next"/>
-    <w:bookmarkStart w:id="4" w:name="_Toc92673899" w:displacedByCustomXml="next"/>
-    <w:bookmarkStart w:id="5" w:name="_Toc92788775" w:displacedByCustomXml="next"/>
-    <w:bookmarkStart w:id="6" w:name="_Toc92914724" w:displacedByCustomXml="next"/>
+    <w:bookmarkStart w:id="4" w:name="_Toc92914598" w:displacedByCustomXml="next"/>
+    <w:bookmarkStart w:id="5" w:name="_Toc92914632" w:displacedByCustomXml="next"/>
+    <w:bookmarkStart w:id="6" w:name="_Toc92929149" w:displacedByCustomXml="next"/>
     <w:sdt>
       <w:sdtPr>
         <w:rPr>
@@ -3898,7 +3898,21 @@
         <w:rPr>
           <w:lang w:val="sr-Latn-RS"/>
         </w:rPr>
-        <w:t xml:space="preserve"> Martin Tavareso, Dein Sandstrom, Dejvid Filips i Erik Hvang, razvili su tehnologiju pod nazivom </w:t>
+        <w:t xml:space="preserve"> Martin T</w:t>
+      </w:r>
+      <w:r>
+        <w:rPr>
+          <w:lang w:val="sr-Latn-RS"/>
+        </w:rPr>
+        <w:t>raverso</w:t>
+      </w:r>
+      <w:bookmarkStart w:id="8" w:name="_GoBack"/>
+      <w:bookmarkEnd w:id="8"/>
+      <w:r>
+        <w:rPr>
+          <w:lang w:val="sr-Latn-RS"/>
+        </w:rPr>
+        <w:t xml:space="preserve">, Dein Sandstrom, Dejvid Filips i Erik Hvang, razvili su tehnologiju pod nazivom </w:t>
       </w:r>
       <w:r>
         <w:rPr>
@@ -4358,10 +4372,10 @@
           <w:lang w:val="sr-Latn-RS"/>
         </w:rPr>
       </w:pPr>
-      <w:bookmarkStart w:id="8" w:name="_Ref92877973"/>
-      <w:bookmarkStart w:id="9" w:name="_Ref92877984"/>
-      <w:bookmarkStart w:id="10" w:name="_Ref92908935"/>
-      <w:bookmarkStart w:id="11" w:name="_Toc92929151"/>
+      <w:bookmarkStart w:id="9" w:name="_Ref92877973"/>
+      <w:bookmarkStart w:id="10" w:name="_Ref92877984"/>
+      <w:bookmarkStart w:id="11" w:name="_Ref92908935"/>
+      <w:bookmarkStart w:id="12" w:name="_Toc92929151"/>
       <w:r>
         <w:rPr>
           <w:lang w:val="sr-Latn-RS"/>
@@ -4388,10 +4402,10 @@
         </w:rPr>
         <w:t xml:space="preserve"> tehnologije</w:t>
       </w:r>
-      <w:bookmarkEnd w:id="8"/>
       <w:bookmarkEnd w:id="9"/>
       <w:bookmarkEnd w:id="10"/>
       <w:bookmarkEnd w:id="11"/>
+      <w:bookmarkEnd w:id="12"/>
     </w:p>
     <w:p>
       <w:pPr>
@@ -4414,6 +4428,7 @@
           <w:id w:val="-186140394"/>
           <w:citation/>
         </w:sdtPr>
+        <w:sdtEndPr/>
         <w:sdtContent>
           <w:r>
             <w:rPr>
@@ -4753,6 +4768,7 @@
           <w:id w:val="-1155981154"/>
           <w:citation/>
         </w:sdtPr>
+        <w:sdtEndPr/>
         <w:sdtContent>
           <w:r>
             <w:rPr>
@@ -4833,6 +4849,7 @@
           <w:id w:val="-1939436765"/>
           <w:citation/>
         </w:sdtPr>
+        <w:sdtEndPr/>
         <w:sdtContent>
           <w:r>
             <w:rPr>
@@ -4926,6 +4943,7 @@
           <w:id w:val="-423572399"/>
           <w:citation/>
         </w:sdtPr>
+        <w:sdtEndPr/>
         <w:sdtContent>
           <w:r>
             <w:rPr>
@@ -5007,6 +5025,7 @@
           <w:id w:val="-158087500"/>
           <w:citation/>
         </w:sdtPr>
+        <w:sdtEndPr/>
         <w:sdtContent>
           <w:r>
             <w:rPr>
@@ -5106,14 +5125,14 @@
           <w:lang w:val="sr-Latn-RS"/>
         </w:rPr>
       </w:pPr>
-      <w:bookmarkStart w:id="12" w:name="_Toc92929152"/>
+      <w:bookmarkStart w:id="13" w:name="_Toc92929152"/>
       <w:r>
         <w:rPr>
           <w:lang w:val="sr-Latn-RS"/>
         </w:rPr>
         <w:t>Tipovi servera</w:t>
       </w:r>
-      <w:bookmarkEnd w:id="12"/>
+      <w:bookmarkEnd w:id="13"/>
     </w:p>
     <w:p>
       <w:pPr>
@@ -5193,16 +5212,16 @@
           <w:lang w:val="sr-Latn-RS"/>
         </w:rPr>
       </w:pPr>
-      <w:bookmarkStart w:id="13" w:name="_Ref92555813"/>
-      <w:bookmarkStart w:id="14" w:name="_Toc92929153"/>
+      <w:bookmarkStart w:id="14" w:name="_Ref92555813"/>
+      <w:bookmarkStart w:id="15" w:name="_Toc92929153"/>
       <w:r>
         <w:rPr>
           <w:lang w:val="sr-Latn-RS"/>
         </w:rPr>
         <w:t>Koordinator</w:t>
       </w:r>
-      <w:bookmarkEnd w:id="13"/>
       <w:bookmarkEnd w:id="14"/>
+      <w:bookmarkEnd w:id="15"/>
     </w:p>
     <w:p>
       <w:pPr>
@@ -5331,7 +5350,7 @@
           <w:lang w:val="sr-Latn-RS"/>
         </w:rPr>
       </w:pPr>
-      <w:bookmarkStart w:id="15" w:name="_Toc92929154"/>
+      <w:bookmarkStart w:id="16" w:name="_Toc92929154"/>
       <w:r>
         <w:rPr>
           <w:lang w:val="sr-Latn-RS"/>
@@ -5344,7 +5363,7 @@
         </w:rPr>
         <w:t xml:space="preserve"> čvorovi</w:t>
       </w:r>
-      <w:bookmarkEnd w:id="15"/>
+      <w:bookmarkEnd w:id="16"/>
     </w:p>
     <w:p>
       <w:pPr>
@@ -5554,6 +5573,7 @@
           <w:id w:val="-1243876270"/>
           <w:citation/>
         </w:sdtPr>
+        <w:sdtEndPr/>
         <w:sdtContent>
           <w:r>
             <w:rPr>
@@ -5627,14 +5647,14 @@
           <w:lang w:val="sr-Latn-RS"/>
         </w:rPr>
       </w:pPr>
-      <w:bookmarkStart w:id="16" w:name="_Toc92929155"/>
+      <w:bookmarkStart w:id="17" w:name="_Toc92929155"/>
       <w:r>
         <w:rPr>
           <w:lang w:val="sr-Latn-RS"/>
         </w:rPr>
         <w:t>Apstrakcija i pristup izvorima podataka</w:t>
       </w:r>
-      <w:bookmarkEnd w:id="16"/>
+      <w:bookmarkEnd w:id="17"/>
     </w:p>
     <w:p>
       <w:pPr>
@@ -5683,14 +5703,14 @@
           <w:lang w:val="sr-Latn-RS"/>
         </w:rPr>
       </w:pPr>
-      <w:bookmarkStart w:id="17" w:name="_Toc92929156"/>
+      <w:bookmarkStart w:id="18" w:name="_Toc92929156"/>
       <w:r>
         <w:rPr>
           <w:lang w:val="sr-Latn-RS"/>
         </w:rPr>
         <w:t>Konektori</w:t>
       </w:r>
-      <w:bookmarkEnd w:id="17"/>
+      <w:bookmarkEnd w:id="18"/>
     </w:p>
     <w:p>
       <w:pPr>
@@ -5766,6 +5786,7 @@
           <w:id w:val="-159772766"/>
           <w:citation/>
         </w:sdtPr>
+        <w:sdtEndPr/>
         <w:sdtContent>
           <w:r>
             <w:rPr>
@@ -5965,6 +5986,7 @@
           <w:id w:val="-641038207"/>
           <w:citation/>
         </w:sdtPr>
+        <w:sdtEndPr/>
         <w:sdtContent>
           <w:r>
             <w:rPr>
@@ -6059,6 +6081,7 @@
           <w:id w:val="-829134897"/>
           <w:citation/>
         </w:sdtPr>
+        <w:sdtEndPr/>
         <w:sdtContent>
           <w:r>
             <w:rPr>
@@ -6127,16 +6150,16 @@
           <w:lang w:val="sr-Latn-RS"/>
         </w:rPr>
       </w:pPr>
-      <w:bookmarkStart w:id="18" w:name="_Ref92656838"/>
-      <w:bookmarkStart w:id="19" w:name="_Toc92929157"/>
+      <w:bookmarkStart w:id="19" w:name="_Ref92656838"/>
+      <w:bookmarkStart w:id="20" w:name="_Toc92929157"/>
       <w:r>
         <w:rPr>
           <w:lang w:val="sr-Latn-RS"/>
         </w:rPr>
         <w:t>Katalozi</w:t>
       </w:r>
-      <w:bookmarkEnd w:id="18"/>
       <w:bookmarkEnd w:id="19"/>
+      <w:bookmarkEnd w:id="20"/>
     </w:p>
     <w:p>
       <w:pPr>
@@ -6391,6 +6414,7 @@
           <w:id w:val="-843324975"/>
           <w:citation/>
         </w:sdtPr>
+        <w:sdtEndPr/>
         <w:sdtContent>
           <w:r>
             <w:rPr>
@@ -6523,6 +6547,7 @@
           <w:id w:val="-611510065"/>
           <w:citation/>
         </w:sdtPr>
+        <w:sdtEndPr/>
         <w:sdtContent>
           <w:r>
             <w:rPr>
@@ -6701,111 +6726,12 @@
           <w:lang w:val="sr-Latn-RS"/>
         </w:rPr>
       </w:pPr>
-      <w:bookmarkStart w:id="20" w:name="_Toc92929158"/>
+      <w:bookmarkStart w:id="21" w:name="_Toc92929158"/>
       <w:r>
         <w:rPr>
           <w:lang w:val="sr-Latn-RS"/>
         </w:rPr>
         <w:t>Šeme</w:t>
-      </w:r>
-      <w:bookmarkEnd w:id="20"/>
-    </w:p>
-    <w:p>
-      <w:pPr>
-        <w:rPr>
-          <w:lang w:val="sr-Latn-RS"/>
-        </w:rPr>
-      </w:pPr>
-      <w:r>
-        <w:rPr>
-          <w:lang w:val="sr-Latn-RS"/>
-        </w:rPr>
-        <w:tab/>
-        <w:t xml:space="preserve">Šema predstavlja skup određenog broja tabela iz konkretnog izvora podataka. Svaka šema mora da pripada katalogu, tako da naziv kataloga i naziv šeme jedinstveno određuju skup </w:t>
-      </w:r>
-      <w:r>
-        <w:rPr>
-          <w:lang w:val="sr-Latn-RS"/>
-        </w:rPr>
-        <w:lastRenderedPageBreak/>
-        <w:t xml:space="preserve">tabela. Koncept šeme </w:t>
-      </w:r>
-      <w:r>
-        <w:rPr>
-          <w:lang w:val="sr-Latn-RS"/>
-        </w:rPr>
-        <w:t>odgovara konceptu baze</w:t>
-      </w:r>
-      <w:r>
-        <w:rPr>
-          <w:lang w:val="sr-Latn-RS"/>
-        </w:rPr>
-        <w:t xml:space="preserve"> u relacionim bazama, a i</w:t>
-      </w:r>
-      <w:r>
-        <w:rPr>
-          <w:lang w:val="sr-Latn-RS"/>
-        </w:rPr>
-        <w:t>ma pandan i</w:t>
-      </w:r>
-      <w:r>
-        <w:rPr>
-          <w:lang w:val="sr-Latn-RS"/>
-        </w:rPr>
-        <w:t xml:space="preserve"> u nekim drugim tehnologijama za čuvanje podataka, kao što je </w:t>
-      </w:r>
-      <w:r>
-        <w:rPr>
-          <w:i/>
-          <w:lang w:val="sr-Latn-RS"/>
-        </w:rPr>
-        <w:t>Hive</w:t>
-      </w:r>
-      <w:r>
-        <w:rPr>
-          <w:lang w:val="sr-Latn-RS"/>
-        </w:rPr>
-        <w:t xml:space="preserve">. Preslikavanje </w:t>
-      </w:r>
-      <w:r>
-        <w:rPr>
-          <w:lang w:val="sr-Latn-RS"/>
-        </w:rPr>
-        <w:t xml:space="preserve">na </w:t>
-      </w:r>
-      <w:r>
-        <w:rPr>
-          <w:i/>
-          <w:lang w:val="sr-Latn-RS"/>
-        </w:rPr>
-        <w:t xml:space="preserve">Trino </w:t>
-      </w:r>
-      <w:r>
-        <w:rPr>
-          <w:lang w:val="sr-Latn-RS"/>
-        </w:rPr>
-        <w:t xml:space="preserve">šemu </w:t>
-      </w:r>
-      <w:r>
-        <w:rPr>
-          <w:lang w:val="sr-Latn-RS"/>
-        </w:rPr>
-        <w:t>u ovakvim izvorima podataka trivijalno. Kreiranje šema u izvorima gde taj koncept ne postoji zavisi od implementacije konektora i načina na koji programeri koji konektor razvijaju odluče da organizuju podatke, koji su prethodno već organizovani u tabele.</w:t>
-      </w:r>
-    </w:p>
-    <w:p>
-      <w:pPr>
-        <w:pStyle w:val="Heading3"/>
-        <w:rPr>
-          <w:lang w:val="sr-Latn-RS"/>
-        </w:rPr>
-      </w:pPr>
-      <w:bookmarkStart w:id="21" w:name="_Toc92929159"/>
-      <w:r>
-        <w:rPr>
-          <w:lang w:val="sr-Latn-RS"/>
-        </w:rPr>
-        <w:t>Tabele</w:t>
       </w:r>
       <w:bookmarkEnd w:id="21"/>
     </w:p>
@@ -6820,48 +6746,91 @@
           <w:lang w:val="sr-Latn-RS"/>
         </w:rPr>
         <w:tab/>
-        <w:t xml:space="preserve">Tabele u </w:t>
-      </w:r>
-      <w:r>
-        <w:rPr>
-          <w:i/>
-          <w:lang w:val="sr-Latn-RS"/>
-        </w:rPr>
-        <w:t>Trino</w:t>
-      </w:r>
-      <w:r>
-        <w:rPr>
-          <w:lang w:val="sr-Latn-RS"/>
-        </w:rPr>
-        <w:t xml:space="preserve">-u predstavljaju isti koncept kao i tabele u klasičnim relacionim bazama – vrste podeljene na polja definisana kolonama tabele. Kolone i ovde imaju naziv i tip. Kao i kada je šema u pitanju, preslikavanje između tabele iz izvora podataka i tabele iz </w:t>
-      </w:r>
-      <w:r>
-        <w:rPr>
-          <w:i/>
-          <w:lang w:val="sr-Latn-RS"/>
-        </w:rPr>
-        <w:t>Trino</w:t>
-      </w:r>
-      <w:r>
-        <w:rPr>
-          <w:lang w:val="sr-Latn-RS"/>
-        </w:rPr>
-        <w:t>-a zavisi od implementacije konektora, a može biti trivijalno ukoliko su podaci u samom izvoru prirodno organizovani u tabele.</w:t>
+        <w:t xml:space="preserve">Šema predstavlja skup određenog broja tabela iz konkretnog izvora podataka. Svaka šema mora da pripada katalogu, tako da naziv kataloga i naziv šeme jedinstveno određuju skup </w:t>
+      </w:r>
+      <w:r>
+        <w:rPr>
+          <w:lang w:val="sr-Latn-RS"/>
+        </w:rPr>
+        <w:lastRenderedPageBreak/>
+        <w:t xml:space="preserve">tabela. Koncept šeme </w:t>
+      </w:r>
+      <w:r>
+        <w:rPr>
+          <w:lang w:val="sr-Latn-RS"/>
+        </w:rPr>
+        <w:t>odgovara konceptu baze</w:t>
+      </w:r>
+      <w:r>
+        <w:rPr>
+          <w:lang w:val="sr-Latn-RS"/>
+        </w:rPr>
+        <w:t xml:space="preserve"> u relacionim bazama, a i</w:t>
+      </w:r>
+      <w:r>
+        <w:rPr>
+          <w:lang w:val="sr-Latn-RS"/>
+        </w:rPr>
+        <w:t>ma pandan i</w:t>
+      </w:r>
+      <w:r>
+        <w:rPr>
+          <w:lang w:val="sr-Latn-RS"/>
+        </w:rPr>
+        <w:t xml:space="preserve"> u nekim drugim tehnologijama za čuvanje podataka, kao što je </w:t>
+      </w:r>
+      <w:r>
+        <w:rPr>
+          <w:i/>
+          <w:lang w:val="sr-Latn-RS"/>
+        </w:rPr>
+        <w:t>Hive</w:t>
+      </w:r>
+      <w:r>
+        <w:rPr>
+          <w:lang w:val="sr-Latn-RS"/>
+        </w:rPr>
+        <w:t xml:space="preserve">. Preslikavanje </w:t>
+      </w:r>
+      <w:r>
+        <w:rPr>
+          <w:lang w:val="sr-Latn-RS"/>
+        </w:rPr>
+        <w:t xml:space="preserve">na </w:t>
+      </w:r>
+      <w:r>
+        <w:rPr>
+          <w:i/>
+          <w:lang w:val="sr-Latn-RS"/>
+        </w:rPr>
+        <w:t xml:space="preserve">Trino </w:t>
+      </w:r>
+      <w:r>
+        <w:rPr>
+          <w:lang w:val="sr-Latn-RS"/>
+        </w:rPr>
+        <w:t xml:space="preserve">šemu </w:t>
+      </w:r>
+      <w:r>
+        <w:rPr>
+          <w:lang w:val="sr-Latn-RS"/>
+        </w:rPr>
+        <w:t>u ovakvim izvorima podataka trivijalno. Kreiranje šema u izvorima gde taj koncept ne postoji zavisi od implementacije konektora i načina na koji programeri koji konektor razvijaju odluče da organizuju podatke, koji su prethodno već organizovani u tabele.</w:t>
       </w:r>
     </w:p>
     <w:p>
       <w:pPr>
-        <w:pStyle w:val="Heading2"/>
-        <w:rPr>
-          <w:lang w:val="sr-Latn-RS"/>
-        </w:rPr>
-      </w:pPr>
-      <w:bookmarkStart w:id="22" w:name="_Toc92929160"/>
-      <w:r>
-        <w:rPr>
-          <w:lang w:val="sr-Latn-RS"/>
-        </w:rPr>
-        <w:t>Model izvršavanja upita</w:t>
+        <w:pStyle w:val="Heading3"/>
+        <w:rPr>
+          <w:lang w:val="sr-Latn-RS"/>
+        </w:rPr>
+      </w:pPr>
+      <w:bookmarkStart w:id="22" w:name="_Toc92929159"/>
+      <w:r>
+        <w:rPr>
+          <w:lang w:val="sr-Latn-RS"/>
+        </w:rPr>
+        <w:t>Tabele</w:t>
       </w:r>
       <w:bookmarkEnd w:id="22"/>
     </w:p>
@@ -6876,7 +6845,7 @@
           <w:lang w:val="sr-Latn-RS"/>
         </w:rPr>
         <w:tab/>
-        <w:t xml:space="preserve">Kao i sa izvorima podataka, </w:t>
+        <w:t xml:space="preserve">Tabele u </w:t>
       </w:r>
       <w:r>
         <w:rPr>
@@ -6889,24 +6858,80 @@
         <w:rPr>
           <w:lang w:val="sr-Latn-RS"/>
         </w:rPr>
-        <w:t xml:space="preserve"> definiše i nekoliko apstraktnih pojmova koji omogućavaju bolje razumevanje i veću kontrolu nad izvršavanjem upita. </w:t>
+        <w:t xml:space="preserve">-u predstavljaju isti koncept kao i tabele u klasičnim relacionim bazama – vrste podeljene na polja definisana kolonama tabele. Kolone i ovde imaju naziv i tip. Kao i kada je šema u pitanju, preslikavanje između tabele iz izvora podataka i tabele iz </w:t>
+      </w:r>
+      <w:r>
+        <w:rPr>
+          <w:i/>
+          <w:lang w:val="sr-Latn-RS"/>
+        </w:rPr>
+        <w:t>Trino</w:t>
+      </w:r>
+      <w:r>
+        <w:rPr>
+          <w:lang w:val="sr-Latn-RS"/>
+        </w:rPr>
+        <w:t>-a zavisi od implementacije konektora, a može biti trivijalno ukoliko su podaci u samom izvoru prirodno organizovani u tabele.</w:t>
       </w:r>
     </w:p>
     <w:p>
       <w:pPr>
+        <w:pStyle w:val="Heading2"/>
+        <w:rPr>
+          <w:lang w:val="sr-Latn-RS"/>
+        </w:rPr>
+      </w:pPr>
+      <w:bookmarkStart w:id="23" w:name="_Toc92929160"/>
+      <w:r>
+        <w:rPr>
+          <w:lang w:val="sr-Latn-RS"/>
+        </w:rPr>
+        <w:t>Model izvršavanja upita</w:t>
+      </w:r>
+      <w:bookmarkEnd w:id="23"/>
+    </w:p>
+    <w:p>
+      <w:pPr>
+        <w:rPr>
+          <w:lang w:val="sr-Latn-RS"/>
+        </w:rPr>
+      </w:pPr>
+      <w:r>
+        <w:rPr>
+          <w:lang w:val="sr-Latn-RS"/>
+        </w:rPr>
+        <w:tab/>
+        <w:t xml:space="preserve">Kao i sa izvorima podataka, </w:t>
+      </w:r>
+      <w:r>
+        <w:rPr>
+          <w:i/>
+          <w:lang w:val="sr-Latn-RS"/>
+        </w:rPr>
+        <w:t>Trino</w:t>
+      </w:r>
+      <w:r>
+        <w:rPr>
+          <w:lang w:val="sr-Latn-RS"/>
+        </w:rPr>
+        <w:t xml:space="preserve"> definiše i nekoliko apstraktnih pojmova koji omogućavaju bolje razumevanje i veću kontrolu nad izvršavanjem upita. </w:t>
+      </w:r>
+    </w:p>
+    <w:p>
+      <w:pPr>
         <w:pStyle w:val="Heading3"/>
         <w:rPr>
           <w:lang w:val="sr-Latn-RS"/>
         </w:rPr>
       </w:pPr>
-      <w:bookmarkStart w:id="23" w:name="_Toc92929161"/>
+      <w:bookmarkStart w:id="24" w:name="_Toc92929161"/>
       <w:r>
         <w:rPr>
           <w:lang w:val="sr-Latn-RS"/>
         </w:rPr>
         <w:t>Plan upita</w:t>
       </w:r>
-      <w:bookmarkEnd w:id="23"/>
+      <w:bookmarkEnd w:id="24"/>
     </w:p>
     <w:p>
       <w:pPr>
@@ -7014,6 +7039,7 @@
           <w:id w:val="1635913329"/>
           <w:citation/>
         </w:sdtPr>
+        <w:sdtEndPr/>
         <w:sdtContent>
           <w:r>
             <w:rPr>
@@ -7198,6 +7224,7 @@
           <w:id w:val="-662161532"/>
           <w:citation/>
         </w:sdtPr>
+        <w:sdtEndPr/>
         <w:sdtContent>
           <w:r>
             <w:rPr>
@@ -7264,14 +7291,14 @@
           <w:lang w:val="sr-Latn-RS"/>
         </w:rPr>
       </w:pPr>
-      <w:bookmarkStart w:id="24" w:name="_Toc92929162"/>
+      <w:bookmarkStart w:id="25" w:name="_Toc92929162"/>
       <w:r>
         <w:rPr>
           <w:lang w:val="sr-Latn-RS"/>
         </w:rPr>
         <w:t>Faze izvršavanja i fragmenti plana</w:t>
       </w:r>
-      <w:bookmarkEnd w:id="24"/>
+      <w:bookmarkEnd w:id="25"/>
     </w:p>
     <w:p>
       <w:pPr>
@@ -7448,6 +7475,7 @@
           <w:id w:val="1376502934"/>
           <w:citation/>
         </w:sdtPr>
+        <w:sdtEndPr/>
         <w:sdtContent>
           <w:r>
             <w:rPr>
@@ -7514,14 +7542,14 @@
           <w:lang w:val="sr-Latn-RS"/>
         </w:rPr>
       </w:pPr>
-      <w:bookmarkStart w:id="25" w:name="_Toc92929163"/>
+      <w:bookmarkStart w:id="26" w:name="_Toc92929163"/>
       <w:r>
         <w:rPr>
           <w:lang w:val="sr-Latn-RS"/>
         </w:rPr>
         <w:t>Zadaci</w:t>
       </w:r>
-      <w:bookmarkEnd w:id="25"/>
+      <w:bookmarkEnd w:id="26"/>
     </w:p>
     <w:p>
       <w:pPr>
@@ -7660,6 +7688,7 @@
           <w:id w:val="-1728363452"/>
           <w:citation/>
         </w:sdtPr>
+        <w:sdtEndPr/>
         <w:sdtContent>
           <w:r>
             <w:rPr>
@@ -7726,7 +7755,7 @@
           <w:lang w:val="sr-Latn-RS"/>
         </w:rPr>
       </w:pPr>
-      <w:bookmarkStart w:id="26" w:name="_Toc92929164"/>
+      <w:bookmarkStart w:id="27" w:name="_Toc92929164"/>
       <w:r>
         <w:rPr>
           <w:i/>
@@ -7747,7 +7776,7 @@
         </w:rPr>
         <w:footnoteReference w:id="3"/>
       </w:r>
-      <w:bookmarkEnd w:id="26"/>
+      <w:bookmarkEnd w:id="27"/>
     </w:p>
     <w:p>
       <w:pPr>
@@ -7820,6 +7849,7 @@
           <w:id w:val="-1412696331"/>
           <w:citation/>
         </w:sdtPr>
+        <w:sdtEndPr/>
         <w:sdtContent>
           <w:r>
             <w:rPr>
@@ -8181,6 +8211,7 @@
           <w:id w:val="-472910994"/>
           <w:citation/>
         </w:sdtPr>
+        <w:sdtEndPr/>
         <w:sdtContent>
           <w:r>
             <w:rPr>
@@ -8247,14 +8278,14 @@
           <w:lang w:val="sr-Latn-RS"/>
         </w:rPr>
       </w:pPr>
-      <w:bookmarkStart w:id="27" w:name="_Toc92929165"/>
+      <w:bookmarkStart w:id="28" w:name="_Toc92929165"/>
       <w:r>
         <w:rPr>
           <w:lang w:val="sr-Latn-RS"/>
         </w:rPr>
         <w:t>Drajveri i operatori</w:t>
       </w:r>
-      <w:bookmarkEnd w:id="27"/>
+      <w:bookmarkEnd w:id="28"/>
     </w:p>
     <w:p>
       <w:pPr>
@@ -8457,6 +8488,7 @@
           <w:id w:val="-989410598"/>
           <w:citation/>
         </w:sdtPr>
+        <w:sdtEndPr/>
         <w:sdtContent>
           <w:r>
             <w:rPr>
@@ -8544,6 +8576,7 @@
           <w:id w:val="290944572"/>
           <w:citation/>
         </w:sdtPr>
+        <w:sdtEndPr/>
         <w:sdtContent>
           <w:r>
             <w:rPr>
@@ -8939,6 +8972,7 @@
           <w:id w:val="1244922831"/>
           <w:citation/>
         </w:sdtPr>
+        <w:sdtEndPr/>
         <w:sdtContent>
           <w:r>
             <w:rPr>
@@ -9020,8 +9054,8 @@
           <w:lang w:val="sr-Latn-RS"/>
         </w:rPr>
       </w:pPr>
-      <w:bookmarkStart w:id="28" w:name="_Ref92908999"/>
-      <w:bookmarkStart w:id="29" w:name="_Toc92929166"/>
+      <w:bookmarkStart w:id="29" w:name="_Ref92908999"/>
+      <w:bookmarkStart w:id="30" w:name="_Toc92929166"/>
       <w:r>
         <w:rPr>
           <w:lang w:val="sr-Latn-RS"/>
@@ -9042,8 +9076,8 @@
         </w:rPr>
         <w:t>-a</w:t>
       </w:r>
-      <w:bookmarkEnd w:id="28"/>
       <w:bookmarkEnd w:id="29"/>
+      <w:bookmarkEnd w:id="30"/>
     </w:p>
     <w:p>
       <w:pPr>
@@ -9150,6 +9184,7 @@
           <w:id w:val="-776404298"/>
           <w:citation/>
         </w:sdtPr>
+        <w:sdtEndPr/>
         <w:sdtContent>
           <w:r>
             <w:rPr>
@@ -9241,6 +9276,11 @@
           <w:id w:val="-303691362"/>
           <w:citation/>
         </w:sdtPr>
+        <w:sdtEndPr>
+          <w:rPr>
+            <w:rStyle w:val="Hyperlink"/>
+          </w:rPr>
+        </w:sdtEndPr>
         <w:sdtContent>
           <w:r>
             <w:rPr>
@@ -9434,6 +9474,11 @@
           <w:id w:val="556599374"/>
           <w:citation/>
         </w:sdtPr>
+        <w:sdtEndPr>
+          <w:rPr>
+            <w:rStyle w:val="Hyperlink"/>
+          </w:rPr>
+        </w:sdtEndPr>
         <w:sdtContent>
           <w:r>
             <w:rPr>
@@ -9508,14 +9553,14 @@
           <w:lang w:val="sr-Latn-RS"/>
         </w:rPr>
       </w:pPr>
-      <w:bookmarkStart w:id="30" w:name="_Toc92929167"/>
+      <w:bookmarkStart w:id="31" w:name="_Toc92929167"/>
       <w:r>
         <w:rPr>
           <w:lang w:val="sr-Latn-RS"/>
         </w:rPr>
         <w:t>Katalozi</w:t>
       </w:r>
-      <w:bookmarkEnd w:id="30"/>
+      <w:bookmarkEnd w:id="31"/>
     </w:p>
     <w:p>
       <w:pPr>
@@ -9598,6 +9643,7 @@
           <w:id w:val="-1467802508"/>
           <w:citation/>
         </w:sdtPr>
+        <w:sdtEndPr/>
         <w:sdtContent>
           <w:r>
             <w:rPr>
@@ -9869,7 +9915,7 @@
           <w:lang w:val="sr-Latn-RS"/>
         </w:rPr>
       </w:pPr>
-      <w:bookmarkStart w:id="31" w:name="_Toc92929168"/>
+      <w:bookmarkStart w:id="32" w:name="_Toc92929168"/>
       <w:r>
         <w:rPr>
           <w:lang w:val="sr-Latn-RS"/>
@@ -9883,7 +9929,7 @@
         </w:rPr>
         <w:t>MySQL</w:t>
       </w:r>
-      <w:bookmarkEnd w:id="31"/>
+      <w:bookmarkEnd w:id="32"/>
     </w:p>
     <w:p>
       <w:pPr>
@@ -9949,6 +9995,7 @@
           <w:id w:val="1269348713"/>
           <w:citation/>
         </w:sdtPr>
+        <w:sdtEndPr/>
         <w:sdtContent>
           <w:r>
             <w:rPr>
@@ -10122,6 +10169,7 @@
           <w:id w:val="-831533590"/>
           <w:citation/>
         </w:sdtPr>
+        <w:sdtEndPr/>
         <w:sdtContent>
           <w:r>
             <w:rPr>
@@ -10301,7 +10349,7 @@
           <w:lang w:val="sr-Latn-RS"/>
         </w:rPr>
       </w:pPr>
-      <w:bookmarkStart w:id="32" w:name="_Toc92929169"/>
+      <w:bookmarkStart w:id="33" w:name="_Toc92929169"/>
       <w:r>
         <w:rPr>
           <w:lang w:val="sr-Latn-RS"/>
@@ -10316,7 +10364,7 @@
         </w:rPr>
         <w:t>Apache Hive</w:t>
       </w:r>
-      <w:bookmarkEnd w:id="32"/>
+      <w:bookmarkEnd w:id="33"/>
     </w:p>
     <w:p>
       <w:pPr>
@@ -10365,6 +10413,7 @@
           <w:id w:val="-893807113"/>
           <w:citation/>
         </w:sdtPr>
+        <w:sdtEndPr/>
         <w:sdtContent>
           <w:r>
             <w:rPr>
@@ -10490,6 +10539,7 @@
           <w:id w:val="1908883153"/>
           <w:citation/>
         </w:sdtPr>
+        <w:sdtEndPr/>
         <w:sdtContent>
           <w:r>
             <w:rPr>
@@ -10598,6 +10648,7 @@
           <w:id w:val="1749536306"/>
           <w:citation/>
         </w:sdtPr>
+        <w:sdtEndPr/>
         <w:sdtContent>
           <w:r>
             <w:rPr>
@@ -10824,6 +10875,7 @@
           <w:id w:val="-1405834205"/>
           <w:citation/>
         </w:sdtPr>
+        <w:sdtEndPr/>
         <w:sdtContent>
           <w:r>
             <w:rPr>
@@ -11068,6 +11120,7 @@
           <w:id w:val="-1692056873"/>
           <w:citation/>
         </w:sdtPr>
+        <w:sdtEndPr/>
         <w:sdtContent>
           <w:r>
             <w:rPr>
@@ -11328,6 +11381,7 @@
           <w:id w:val="-287739756"/>
           <w:citation/>
         </w:sdtPr>
+        <w:sdtEndPr/>
         <w:sdtContent>
           <w:r>
             <w:rPr>
@@ -11626,6 +11680,7 @@
           <w:id w:val="-1975210810"/>
           <w:citation/>
         </w:sdtPr>
+        <w:sdtEndPr/>
         <w:sdtContent>
           <w:r>
             <w:rPr>
@@ -12267,6 +12322,7 @@
           <w:id w:val="-1876382773"/>
           <w:citation/>
         </w:sdtPr>
+        <w:sdtEndPr/>
         <w:sdtContent>
           <w:r>
             <w:rPr>
@@ -13638,6 +13694,7 @@
           <w:id w:val="-106515271"/>
           <w:citation/>
         </w:sdtPr>
+        <w:sdtEndPr/>
         <w:sdtContent>
           <w:r>
             <w:rPr>
@@ -13998,6 +14055,7 @@
           <w:id w:val="492533285"/>
           <w:citation/>
         </w:sdtPr>
+        <w:sdtEndPr/>
         <w:sdtContent>
           <w:r>
             <w:rPr>
@@ -14196,6 +14254,7 @@
           <w:id w:val="1954666348"/>
           <w:citation/>
         </w:sdtPr>
+        <w:sdtEndPr/>
         <w:sdtContent>
           <w:r>
             <w:rPr>
@@ -14327,6 +14386,7 @@
           <w:id w:val="-1823579168"/>
           <w:citation/>
         </w:sdtPr>
+        <w:sdtEndPr/>
         <w:sdtContent>
           <w:r>
             <w:rPr>
@@ -14507,6 +14567,7 @@
           <w:id w:val="866103407"/>
           <w:citation/>
         </w:sdtPr>
+        <w:sdtEndPr/>
         <w:sdtContent>
           <w:r>
             <w:rPr>
@@ -14685,6 +14746,7 @@
           <w:id w:val="-1367681446"/>
           <w:citation/>
         </w:sdtPr>
+        <w:sdtEndPr/>
         <w:sdtContent>
           <w:r>
             <w:rPr>
@@ -14843,6 +14905,7 @@
           <w:id w:val="520208736"/>
           <w:citation/>
         </w:sdtPr>
+        <w:sdtEndPr/>
         <w:sdtContent>
           <w:r>
             <w:rPr>
@@ -14961,6 +15024,7 @@
           <w:id w:val="1081489634"/>
           <w:citation/>
         </w:sdtPr>
+        <w:sdtEndPr/>
         <w:sdtContent>
           <w:r>
             <w:rPr>
@@ -15115,6 +15179,7 @@
           <w:id w:val="-204180661"/>
           <w:citation/>
         </w:sdtPr>
+        <w:sdtEndPr/>
         <w:sdtContent>
           <w:r>
             <w:rPr>
@@ -15684,6 +15749,7 @@
           <w:docPartUnique/>
         </w:docPartObj>
       </w:sdtPr>
+      <w:sdtEndPr/>
       <w:sdtContent>
         <w:p>
           <w:pPr>
@@ -15705,6 +15771,7 @@
             <w:id w:val="111145805"/>
             <w:bibliography/>
           </w:sdtPr>
+          <w:sdtEndPr/>
           <w:sdtContent>
             <w:p>
               <w:pPr>
@@ -16952,7 +17019,7 @@
           <w:rPr>
             <w:noProof/>
           </w:rPr>
-          <w:t>10</w:t>
+          <w:t>1</w:t>
         </w:r>
         <w:r>
           <w:rPr>
@@ -17035,6 +17102,7 @@
           <w:id w:val="1789309157"/>
           <w:citation/>
         </w:sdtPr>
+        <w:sdtEndPr/>
         <w:sdtContent>
           <w:r>
             <w:rPr>
@@ -17187,14 +17255,7 @@
           <w:i/>
           <w:lang w:val="sr-Latn-RS"/>
         </w:rPr>
-        <w:t xml:space="preserve">Trino </w:t>
-      </w:r>
-      <w:r>
-        <w:rPr>
-          <w:i/>
-          <w:lang w:val="sr-Latn-RS"/>
-        </w:rPr>
-        <w:t>Service Provider Interface</w:t>
+        <w:t>Trino Service Provider Interface</w:t>
       </w:r>
       <w:r>
         <w:rPr>
@@ -17254,13 +17315,7 @@
         <w:rPr>
           <w:lang w:val="sr-Latn-RS"/>
         </w:rPr>
-        <w:t xml:space="preserve">U </w:t>
-      </w:r>
-      <w:r>
-        <w:rPr>
-          <w:lang w:val="sr-Latn-RS"/>
-        </w:rPr>
-        <w:t>nedostatku adekvatnog prevoda na srpski jezik, zadržan je engleski naziv.</w:t>
+        <w:t>U nedostatku adekvatnog prevoda na srpski jezik, zadržan je engleski naziv.</w:t>
       </w:r>
     </w:p>
   </w:footnote>
@@ -17285,13 +17340,7 @@
         <w:rPr>
           <w:lang w:val="sr-Latn-RS"/>
         </w:rPr>
-        <w:t xml:space="preserve">Udaljenost </w:t>
-      </w:r>
-      <w:r>
-        <w:rPr>
-          <w:lang w:val="sr-Latn-RS"/>
-        </w:rPr>
-        <w:t>od početka fajla.</w:t>
+        <w:t>Udaljenost od početka fajla.</w:t>
       </w:r>
     </w:p>
   </w:footnote>
@@ -17339,6 +17388,7 @@
           <w:id w:val="-526556057"/>
           <w:citation/>
         </w:sdtPr>
+        <w:sdtEndPr/>
         <w:sdtContent>
           <w:r>
             <w:rPr>
@@ -17466,13 +17516,7 @@
         <w:rPr>
           <w:lang w:val="sr-Latn-RS"/>
         </w:rPr>
-        <w:t xml:space="preserve">Više </w:t>
-      </w:r>
-      <w:r>
-        <w:rPr>
-          <w:lang w:val="sr-Latn-RS"/>
-        </w:rPr>
-        <w:t xml:space="preserve">o </w:t>
+        <w:t xml:space="preserve">Više o </w:t>
       </w:r>
       <w:r>
         <w:rPr>
@@ -17495,6 +17539,7 @@
           <w:id w:val="1426006872"/>
           <w:citation/>
         </w:sdtPr>
+        <w:sdtEndPr/>
         <w:sdtContent>
           <w:r>
             <w:rPr>
@@ -17521,19 +17566,40 @@
             </w:rPr>
             <w:t>[</w:t>
           </w:r>
-          <w:hyperlink w:anchor="DocBindMount" w:history="1">
-            <w:r>
-              <w:rPr>
-                <w:rStyle w:val="BalloonTextChar"/>
-                <w:rFonts w:ascii="Times New Roman" w:hAnsi="Times New Roman" w:cstheme="minorBidi"/>
-                <w:noProof/>
-                <w:sz w:val="20"/>
-                <w:szCs w:val="20"/>
-                <w:lang w:val="sr-Latn-RS"/>
-              </w:rPr>
-              <w:t>11</w:t>
-            </w:r>
-          </w:hyperlink>
+          <w:r>
+            <w:fldChar w:fldCharType="begin"/>
+          </w:r>
+          <w:r>
+            <w:rPr>
+              <w:lang w:val="it-IT"/>
+            </w:rPr>
+            <w:instrText xml:space="preserve"> HYPERLINK \l "DocBindMount" </w:instrText>
+          </w:r>
+          <w:r>
+            <w:fldChar w:fldCharType="separate"/>
+          </w:r>
+          <w:r>
+            <w:rPr>
+              <w:rStyle w:val="BalloonTextChar"/>
+              <w:rFonts w:ascii="Times New Roman" w:hAnsi="Times New Roman" w:cstheme="minorBidi"/>
+              <w:noProof/>
+              <w:sz w:val="20"/>
+              <w:szCs w:val="20"/>
+              <w:lang w:val="sr-Latn-RS"/>
+            </w:rPr>
+            <w:t>11</w:t>
+          </w:r>
+          <w:r>
+            <w:rPr>
+              <w:rStyle w:val="BalloonTextChar"/>
+              <w:rFonts w:ascii="Times New Roman" w:hAnsi="Times New Roman" w:cstheme="minorBidi"/>
+              <w:noProof/>
+              <w:sz w:val="20"/>
+              <w:szCs w:val="20"/>
+              <w:lang w:val="sr-Latn-RS"/>
+            </w:rPr>
+            <w:fldChar w:fldCharType="end"/>
+          </w:r>
           <w:r>
             <w:rPr>
               <w:noProof/>
@@ -17604,6 +17670,7 @@
           <w:id w:val="-372081367"/>
           <w:citation/>
         </w:sdtPr>
+        <w:sdtEndPr/>
         <w:sdtContent>
           <w:r>
             <w:rPr>
@@ -17630,19 +17697,40 @@
             </w:rPr>
             <w:t>[</w:t>
           </w:r>
-          <w:hyperlink w:anchor="Orr21" w:history="1">
-            <w:r>
-              <w:rPr>
-                <w:rStyle w:val="BalloonTextChar"/>
-                <w:rFonts w:ascii="Times New Roman" w:hAnsi="Times New Roman" w:cstheme="minorBidi"/>
-                <w:noProof/>
-                <w:sz w:val="20"/>
-                <w:szCs w:val="20"/>
-                <w:lang w:val="sr-Latn-RS"/>
-              </w:rPr>
-              <w:t>18</w:t>
-            </w:r>
-          </w:hyperlink>
+          <w:r>
+            <w:fldChar w:fldCharType="begin"/>
+          </w:r>
+          <w:r>
+            <w:rPr>
+              <w:lang w:val="it-IT"/>
+            </w:rPr>
+            <w:instrText xml:space="preserve"> HYPERLINK \l "Orr21" </w:instrText>
+          </w:r>
+          <w:r>
+            <w:fldChar w:fldCharType="separate"/>
+          </w:r>
+          <w:r>
+            <w:rPr>
+              <w:rStyle w:val="BalloonTextChar"/>
+              <w:rFonts w:ascii="Times New Roman" w:hAnsi="Times New Roman" w:cstheme="minorBidi"/>
+              <w:noProof/>
+              <w:sz w:val="20"/>
+              <w:szCs w:val="20"/>
+              <w:lang w:val="sr-Latn-RS"/>
+            </w:rPr>
+            <w:t>18</w:t>
+          </w:r>
+          <w:r>
+            <w:rPr>
+              <w:rStyle w:val="BalloonTextChar"/>
+              <w:rFonts w:ascii="Times New Roman" w:hAnsi="Times New Roman" w:cstheme="minorBidi"/>
+              <w:noProof/>
+              <w:sz w:val="20"/>
+              <w:szCs w:val="20"/>
+              <w:lang w:val="sr-Latn-RS"/>
+            </w:rPr>
+            <w:fldChar w:fldCharType="end"/>
+          </w:r>
           <w:r>
             <w:rPr>
               <w:noProof/>
@@ -17664,8 +17752,6 @@
         </w:rPr>
         <w:t>.</w:t>
       </w:r>
-      <w:bookmarkStart w:id="33" w:name="_GoBack"/>
-      <w:bookmarkEnd w:id="33"/>
     </w:p>
   </w:footnote>
 </w:footnotes>
@@ -20068,7 +20154,7 @@
 </file>
 
 <file path=customXml/itemProps1.xml><?xml version="1.0" encoding="utf-8"?>
-<ds:datastoreItem xmlns:ds="http://schemas.openxmlformats.org/officeDocument/2006/customXml" ds:itemID="{6F4EB3E6-85AD-4AD2-8C53-E59D87A80B8A}">
+<ds:datastoreItem xmlns:ds="http://schemas.openxmlformats.org/officeDocument/2006/customXml" ds:itemID="{C164C725-3534-4A9D-8FBB-FFD85DD7CCEC}">
   <ds:schemaRefs>
     <ds:schemaRef ds:uri="http://schemas.openxmlformats.org/officeDocument/2006/bibliography"/>
   </ds:schemaRefs>

</xml_diff>